<commit_message>
Gary's updates after 4/2's design discussions.
</commit_message>
<xml_diff>
--- a/Documentation/MarFS-campaign-lazy-fsinfo.docx
+++ b/Documentation/MarFS-campaign-lazy-fsinfo.docx
@@ -7,8 +7,6 @@
       <w:r>
         <w:t>MarFS</w:t>
       </w:r>
-      <w:bookmarkStart w:id="0" w:name="_GoBack"/>
-      <w:bookmarkEnd w:id="0"/>
       <w:proofErr w:type="spellEnd"/>
       <w:r>
         <w:t>-campaign-lazy-</w:t>
@@ -318,7 +316,13 @@
         <w:rPr>
           <w:rFonts w:ascii="Calibri" w:hAnsi="Calibri" w:cs="Calibri"/>
         </w:rPr>
-        <w:t xml:space="preserve"> file, directory, maybe combos – why do all this, well its just so cheap, you reading the data in, keeping counters and adding stuff as you go is just amazingly cheap and it helps the </w:t>
+        <w:t xml:space="preserve"> file, directory, maybe combos – why do all this, well its just so cheap, you reading the data in, keeping counters and adding stuff as you go is just amazingly c</w:t>
+      </w:r>
+      <w:r>
+        <w:rPr>
+          <w:rFonts w:ascii="Calibri" w:hAnsi="Calibri" w:cs="Calibri"/>
+        </w:rPr>
+        <w:t xml:space="preserve">heap and it helps the </w:t>
       </w:r>
       <w:proofErr w:type="spellStart"/>
       <w:r>
@@ -332,8 +336,1304 @@
         <w:rPr>
           <w:rFonts w:ascii="Calibri" w:hAnsi="Calibri" w:cs="Calibri"/>
         </w:rPr>
+        <w:t>,</w:t>
+      </w:r>
+    </w:p>
+    <w:p>
+      <w:pPr>
+        <w:pStyle w:val="ListParagraph"/>
+        <w:widowControl w:val="0"/>
+        <w:numPr>
+          <w:ilvl w:val="0"/>
+          <w:numId w:val="1"/>
+        </w:numPr>
+        <w:autoSpaceDE w:val="0"/>
+        <w:autoSpaceDN w:val="0"/>
+        <w:adjustRightInd w:val="0"/>
+        <w:rPr>
+          <w:rFonts w:ascii="Calibri" w:hAnsi="Calibri" w:cs="Calibri"/>
+        </w:rPr>
+      </w:pPr>
+      <w:r>
+        <w:rPr>
+          <w:rFonts w:ascii="Calibri" w:hAnsi="Calibri" w:cs="Calibri"/>
+        </w:rPr>
+        <w:t xml:space="preserve">You may want to exclude the trash directory from the space used calculation, perhaps by walking the trash </w:t>
+      </w:r>
+      <w:proofErr w:type="spellStart"/>
+      <w:r>
+        <w:rPr>
+          <w:rFonts w:ascii="Calibri" w:hAnsi="Calibri" w:cs="Calibri"/>
+        </w:rPr>
+        <w:t>dir</w:t>
+      </w:r>
+      <w:proofErr w:type="spellEnd"/>
+      <w:r>
+        <w:rPr>
+          <w:rFonts w:ascii="Calibri" w:hAnsi="Calibri" w:cs="Calibri"/>
+        </w:rPr>
+        <w:t xml:space="preserve"> and subtracting that info from the total for the file system</w:t>
+      </w:r>
+    </w:p>
+    <w:p>
+      <w:pPr>
+        <w:pStyle w:val="ListParagraph"/>
+        <w:widowControl w:val="0"/>
+        <w:numPr>
+          <w:ilvl w:val="0"/>
+          <w:numId w:val="1"/>
+        </w:numPr>
+        <w:autoSpaceDE w:val="0"/>
+        <w:autoSpaceDN w:val="0"/>
+        <w:adjustRightInd w:val="0"/>
+        <w:rPr>
+          <w:rFonts w:ascii="Calibri" w:hAnsi="Calibri" w:cs="Calibri"/>
+        </w:rPr>
+      </w:pPr>
+      <w:r>
+        <w:rPr>
+          <w:rFonts w:ascii="Calibri" w:hAnsi="Calibri" w:cs="Calibri"/>
+        </w:rPr>
+        <w:t xml:space="preserve">We have both bytes used logical and bytes used physical </w:t>
+      </w:r>
+    </w:p>
+    <w:p>
+      <w:pPr>
+        <w:pStyle w:val="ListParagraph"/>
+        <w:widowControl w:val="0"/>
+        <w:numPr>
+          <w:ilvl w:val="1"/>
+          <w:numId w:val="1"/>
+        </w:numPr>
+        <w:autoSpaceDE w:val="0"/>
+        <w:autoSpaceDN w:val="0"/>
+        <w:adjustRightInd w:val="0"/>
+        <w:rPr>
+          <w:rFonts w:ascii="Calibri" w:hAnsi="Calibri" w:cs="Calibri"/>
+        </w:rPr>
+      </w:pPr>
+      <w:r>
+        <w:rPr>
+          <w:rFonts w:ascii="Calibri" w:hAnsi="Calibri" w:cs="Calibri"/>
+        </w:rPr>
+        <w:t>Logical is added up file sizes</w:t>
+      </w:r>
+    </w:p>
+    <w:p>
+      <w:pPr>
+        <w:pStyle w:val="ListParagraph"/>
+        <w:widowControl w:val="0"/>
+        <w:numPr>
+          <w:ilvl w:val="1"/>
+          <w:numId w:val="1"/>
+        </w:numPr>
+        <w:autoSpaceDE w:val="0"/>
+        <w:autoSpaceDN w:val="0"/>
+        <w:adjustRightInd w:val="0"/>
+        <w:rPr>
+          <w:rFonts w:ascii="Calibri" w:hAnsi="Calibri" w:cs="Calibri"/>
+        </w:rPr>
+      </w:pPr>
+      <w:r>
+        <w:rPr>
+          <w:rFonts w:ascii="Calibri" w:hAnsi="Calibri" w:cs="Calibri"/>
+        </w:rPr>
+        <w:t xml:space="preserve">Physical is added up </w:t>
+      </w:r>
+      <w:proofErr w:type="spellStart"/>
+      <w:r>
+        <w:rPr>
+          <w:rFonts w:ascii="Calibri" w:hAnsi="Calibri" w:cs="Calibri"/>
+        </w:rPr>
+        <w:t>MARpost</w:t>
+      </w:r>
+      <w:proofErr w:type="spellEnd"/>
+      <w:r>
+        <w:rPr>
+          <w:rFonts w:ascii="Calibri" w:hAnsi="Calibri" w:cs="Calibri"/>
+        </w:rPr>
+        <w:t xml:space="preserve"> </w:t>
+      </w:r>
+      <w:proofErr w:type="spellStart"/>
+      <w:r>
+        <w:rPr>
+          <w:rFonts w:ascii="Calibri" w:hAnsi="Calibri" w:cs="Calibri"/>
+        </w:rPr>
+        <w:t>xattr</w:t>
+      </w:r>
+      <w:proofErr w:type="spellEnd"/>
+      <w:r>
+        <w:rPr>
+          <w:rFonts w:ascii="Calibri" w:hAnsi="Calibri" w:cs="Calibri"/>
+        </w:rPr>
+        <w:t xml:space="preserve"> in field </w:t>
+      </w:r>
+      <w:proofErr w:type="spellStart"/>
+      <w:r>
+        <w:rPr>
+          <w:rFonts w:ascii="Calibri" w:hAnsi="Calibri" w:cs="Calibri"/>
+        </w:rPr>
+        <w:t>spaceused</w:t>
+      </w:r>
+      <w:proofErr w:type="spellEnd"/>
+    </w:p>
+    <w:p>
+      <w:pPr>
+        <w:pStyle w:val="ListParagraph"/>
+        <w:widowControl w:val="0"/>
+        <w:autoSpaceDE w:val="0"/>
+        <w:autoSpaceDN w:val="0"/>
+        <w:adjustRightInd w:val="0"/>
+        <w:rPr>
+          <w:rFonts w:ascii="Calibri" w:hAnsi="Calibri" w:cs="Calibri"/>
+        </w:rPr>
+      </w:pPr>
+      <w:r>
+        <w:rPr>
+          <w:rFonts w:ascii="Calibri" w:hAnsi="Calibri" w:cs="Calibri"/>
+        </w:rPr>
+        <w:t>So you may want to add up both values and use which ever for quotas</w:t>
+      </w:r>
+    </w:p>
+    <w:p>
+      <w:pPr>
+        <w:widowControl w:val="0"/>
+        <w:autoSpaceDE w:val="0"/>
+        <w:autoSpaceDN w:val="0"/>
+        <w:adjustRightInd w:val="0"/>
+        <w:rPr>
+          <w:rFonts w:ascii="Calibri" w:hAnsi="Calibri" w:cs="Calibri"/>
+        </w:rPr>
+      </w:pPr>
+    </w:p>
+    <w:p>
+      <w:pPr>
+        <w:widowControl w:val="0"/>
+        <w:autoSpaceDE w:val="0"/>
+        <w:autoSpaceDN w:val="0"/>
+        <w:adjustRightInd w:val="0"/>
+        <w:rPr>
+          <w:rFonts w:ascii="Calibri" w:hAnsi="Calibri" w:cs="Calibri"/>
+        </w:rPr>
+      </w:pPr>
+      <w:r>
+        <w:rPr>
+          <w:rFonts w:ascii="Calibri" w:hAnsi="Calibri" w:cs="Calibri"/>
+        </w:rPr>
+        <w:t xml:space="preserve">At a minimum, the namespace info file must have enough information to derive </w:t>
+      </w:r>
+      <w:proofErr w:type="spellStart"/>
+      <w:r>
+        <w:rPr>
+          <w:rFonts w:ascii="Calibri" w:hAnsi="Calibri" w:cs="Calibri"/>
+        </w:rPr>
+        <w:t>statvfs</w:t>
+      </w:r>
+      <w:proofErr w:type="spellEnd"/>
+      <w:r>
+        <w:rPr>
+          <w:rFonts w:ascii="Calibri" w:hAnsi="Calibri" w:cs="Calibri"/>
+        </w:rPr>
+        <w:t xml:space="preserve"> </w:t>
+      </w:r>
+      <w:proofErr w:type="gramStart"/>
+      <w:r>
+        <w:rPr>
+          <w:rFonts w:ascii="Calibri" w:hAnsi="Calibri" w:cs="Calibri"/>
+        </w:rPr>
+        <w:t>structure which</w:t>
+      </w:r>
+      <w:proofErr w:type="gramEnd"/>
+      <w:r>
+        <w:rPr>
+          <w:rFonts w:ascii="Calibri" w:hAnsi="Calibri" w:cs="Calibri"/>
+        </w:rPr>
+        <w:t xml:space="preserve"> is used by commands like </w:t>
+      </w:r>
+      <w:proofErr w:type="spellStart"/>
+      <w:r>
+        <w:rPr>
+          <w:rFonts w:ascii="Calibri" w:hAnsi="Calibri" w:cs="Calibri"/>
+        </w:rPr>
+        <w:t>df</w:t>
+      </w:r>
+      <w:proofErr w:type="spellEnd"/>
+      <w:r>
+        <w:rPr>
+          <w:rFonts w:ascii="Calibri" w:hAnsi="Calibri" w:cs="Calibri"/>
+        </w:rPr>
+        <w:t xml:space="preserve"> etc. in fuse (but you will want a lot more information in this file I suspect)</w:t>
+      </w:r>
+    </w:p>
+    <w:p>
+      <w:pPr>
+        <w:widowControl w:val="0"/>
+        <w:autoSpaceDE w:val="0"/>
+        <w:autoSpaceDN w:val="0"/>
+        <w:adjustRightInd w:val="0"/>
+        <w:rPr>
+          <w:rFonts w:ascii="Calibri" w:hAnsi="Calibri" w:cs="Calibri"/>
+        </w:rPr>
+      </w:pPr>
+    </w:p>
+    <w:p>
+      <w:pPr>
+        <w:widowControl w:val="0"/>
+        <w:autoSpaceDE w:val="0"/>
+        <w:autoSpaceDN w:val="0"/>
+        <w:adjustRightInd w:val="0"/>
+        <w:rPr>
+          <w:rFonts w:ascii="Calibri" w:hAnsi="Calibri" w:cs="Calibri"/>
+        </w:rPr>
+      </w:pPr>
+      <w:r>
+        <w:rPr>
+          <w:rFonts w:ascii="Calibri" w:hAnsi="Calibri" w:cs="Calibri"/>
+        </w:rPr>
+        <w:t xml:space="preserve">The </w:t>
+      </w:r>
+      <w:proofErr w:type="spellStart"/>
+      <w:r>
+        <w:rPr>
+          <w:rFonts w:ascii="Calibri" w:hAnsi="Calibri" w:cs="Calibri"/>
+        </w:rPr>
+        <w:t>statvfs</w:t>
+      </w:r>
+      <w:proofErr w:type="spellEnd"/>
+      <w:r>
+        <w:rPr>
+          <w:rFonts w:ascii="Calibri" w:hAnsi="Calibri" w:cs="Calibri"/>
+        </w:rPr>
+        <w:t xml:space="preserve"> structure looks like </w:t>
+      </w:r>
+      <w:proofErr w:type="spellStart"/>
+      <w:r>
+        <w:rPr>
+          <w:rFonts w:ascii="Calibri" w:hAnsi="Calibri" w:cs="Calibri"/>
+        </w:rPr>
+        <w:t>ths</w:t>
+      </w:r>
+      <w:proofErr w:type="spellEnd"/>
+    </w:p>
+    <w:p>
+      <w:pPr>
+        <w:tabs>
+          <w:tab w:val="left" w:pos="916"/>
+          <w:tab w:val="left" w:pos="1832"/>
+          <w:tab w:val="left" w:pos="2748"/>
+          <w:tab w:val="left" w:pos="3664"/>
+          <w:tab w:val="left" w:pos="4580"/>
+          <w:tab w:val="left" w:pos="5496"/>
+          <w:tab w:val="left" w:pos="6412"/>
+          <w:tab w:val="left" w:pos="7328"/>
+          <w:tab w:val="left" w:pos="8244"/>
+          <w:tab w:val="left" w:pos="9160"/>
+          <w:tab w:val="left" w:pos="10076"/>
+          <w:tab w:val="left" w:pos="10992"/>
+          <w:tab w:val="left" w:pos="11908"/>
+          <w:tab w:val="left" w:pos="12824"/>
+          <w:tab w:val="left" w:pos="13740"/>
+          <w:tab w:val="left" w:pos="14656"/>
+        </w:tabs>
+        <w:rPr>
+          <w:rFonts w:ascii="Courier" w:hAnsi="Courier" w:cs="Courier"/>
+          <w:sz w:val="20"/>
+          <w:szCs w:val="20"/>
+        </w:rPr>
+      </w:pPr>
+      <w:proofErr w:type="spellStart"/>
+      <w:proofErr w:type="gramStart"/>
+      <w:r>
+        <w:rPr>
+          <w:rFonts w:ascii="Courier" w:hAnsi="Courier" w:cs="Courier"/>
+          <w:sz w:val="20"/>
+          <w:szCs w:val="20"/>
+        </w:rPr>
+        <w:t>struct</w:t>
+      </w:r>
+      <w:proofErr w:type="spellEnd"/>
+      <w:proofErr w:type="gramEnd"/>
+      <w:r>
+        <w:rPr>
+          <w:rFonts w:ascii="Courier" w:hAnsi="Courier" w:cs="Courier"/>
+          <w:sz w:val="20"/>
+          <w:szCs w:val="20"/>
+        </w:rPr>
+        <w:t xml:space="preserve"> </w:t>
+      </w:r>
+      <w:proofErr w:type="spellStart"/>
+      <w:r>
+        <w:rPr>
+          <w:rFonts w:ascii="Courier" w:hAnsi="Courier" w:cs="Courier"/>
+          <w:sz w:val="20"/>
+          <w:szCs w:val="20"/>
+        </w:rPr>
+        <w:t>statvfs</w:t>
+      </w:r>
+      <w:proofErr w:type="spellEnd"/>
+      <w:r>
+        <w:rPr>
+          <w:rFonts w:ascii="Courier" w:hAnsi="Courier" w:cs="Courier"/>
+          <w:sz w:val="20"/>
+          <w:szCs w:val="20"/>
+        </w:rPr>
+        <w:t xml:space="preserve"> {     </w:t>
+      </w:r>
+    </w:p>
+    <w:p>
+      <w:pPr>
+        <w:tabs>
+          <w:tab w:val="left" w:pos="916"/>
+          <w:tab w:val="left" w:pos="1832"/>
+          <w:tab w:val="left" w:pos="2748"/>
+          <w:tab w:val="left" w:pos="3664"/>
+          <w:tab w:val="left" w:pos="4580"/>
+          <w:tab w:val="left" w:pos="5496"/>
+          <w:tab w:val="left" w:pos="6412"/>
+          <w:tab w:val="left" w:pos="7328"/>
+          <w:tab w:val="left" w:pos="8244"/>
+          <w:tab w:val="left" w:pos="9160"/>
+          <w:tab w:val="left" w:pos="10076"/>
+          <w:tab w:val="left" w:pos="10992"/>
+          <w:tab w:val="left" w:pos="11908"/>
+          <w:tab w:val="left" w:pos="12824"/>
+          <w:tab w:val="left" w:pos="13740"/>
+          <w:tab w:val="left" w:pos="14656"/>
+        </w:tabs>
+        <w:rPr>
+          <w:rFonts w:ascii="Courier" w:hAnsi="Courier" w:cs="Courier"/>
+          <w:sz w:val="20"/>
+          <w:szCs w:val="20"/>
+        </w:rPr>
+      </w:pPr>
+      <w:proofErr w:type="gramStart"/>
+      <w:r>
+        <w:rPr>
+          <w:rFonts w:ascii="Courier" w:hAnsi="Courier" w:cs="Courier"/>
+          <w:sz w:val="20"/>
+          <w:szCs w:val="20"/>
+        </w:rPr>
+        <w:t>unsigned</w:t>
+      </w:r>
+      <w:proofErr w:type="gramEnd"/>
+      <w:r>
+        <w:rPr>
+          <w:rFonts w:ascii="Courier" w:hAnsi="Courier" w:cs="Courier"/>
+          <w:sz w:val="20"/>
+          <w:szCs w:val="20"/>
+        </w:rPr>
+        <w:t xml:space="preserve"> long  </w:t>
+      </w:r>
+      <w:proofErr w:type="spellStart"/>
+      <w:r>
+        <w:rPr>
+          <w:rFonts w:ascii="Courier" w:hAnsi="Courier" w:cs="Courier"/>
+          <w:sz w:val="20"/>
+          <w:szCs w:val="20"/>
+        </w:rPr>
+        <w:t>f_bsize</w:t>
+      </w:r>
+      <w:proofErr w:type="spellEnd"/>
+      <w:r>
+        <w:rPr>
+          <w:rFonts w:ascii="Courier" w:hAnsi="Courier" w:cs="Courier"/>
+          <w:sz w:val="20"/>
+          <w:szCs w:val="20"/>
+        </w:rPr>
+        <w:t xml:space="preserve">;    /* file system block size */     </w:t>
+      </w:r>
+    </w:p>
+    <w:p>
+      <w:pPr>
+        <w:tabs>
+          <w:tab w:val="left" w:pos="916"/>
+          <w:tab w:val="left" w:pos="1832"/>
+          <w:tab w:val="left" w:pos="2748"/>
+          <w:tab w:val="left" w:pos="3664"/>
+          <w:tab w:val="left" w:pos="4580"/>
+          <w:tab w:val="left" w:pos="5496"/>
+          <w:tab w:val="left" w:pos="6412"/>
+          <w:tab w:val="left" w:pos="7328"/>
+          <w:tab w:val="left" w:pos="8244"/>
+          <w:tab w:val="left" w:pos="9160"/>
+          <w:tab w:val="left" w:pos="10076"/>
+          <w:tab w:val="left" w:pos="10992"/>
+          <w:tab w:val="left" w:pos="11908"/>
+          <w:tab w:val="left" w:pos="12824"/>
+          <w:tab w:val="left" w:pos="13740"/>
+          <w:tab w:val="left" w:pos="14656"/>
+        </w:tabs>
+        <w:rPr>
+          <w:rFonts w:ascii="Courier" w:hAnsi="Courier" w:cs="Courier"/>
+          <w:sz w:val="20"/>
+          <w:szCs w:val="20"/>
+        </w:rPr>
+      </w:pPr>
+      <w:proofErr w:type="gramStart"/>
+      <w:r>
+        <w:rPr>
+          <w:rFonts w:ascii="Courier" w:hAnsi="Courier" w:cs="Courier"/>
+          <w:sz w:val="20"/>
+          <w:szCs w:val="20"/>
+        </w:rPr>
+        <w:t>unsigned</w:t>
+      </w:r>
+      <w:proofErr w:type="gramEnd"/>
+      <w:r>
+        <w:rPr>
+          <w:rFonts w:ascii="Courier" w:hAnsi="Courier" w:cs="Courier"/>
+          <w:sz w:val="20"/>
+          <w:szCs w:val="20"/>
+        </w:rPr>
+        <w:t xml:space="preserve"> long  </w:t>
+      </w:r>
+      <w:proofErr w:type="spellStart"/>
+      <w:r>
+        <w:rPr>
+          <w:rFonts w:ascii="Courier" w:hAnsi="Courier" w:cs="Courier"/>
+          <w:sz w:val="20"/>
+          <w:szCs w:val="20"/>
+        </w:rPr>
+        <w:t>f_frsize</w:t>
+      </w:r>
+      <w:proofErr w:type="spellEnd"/>
+      <w:r>
+        <w:rPr>
+          <w:rFonts w:ascii="Courier" w:hAnsi="Courier" w:cs="Courier"/>
+          <w:sz w:val="20"/>
+          <w:szCs w:val="20"/>
+        </w:rPr>
+        <w:t xml:space="preserve">;   /* fragment size */     </w:t>
+      </w:r>
+    </w:p>
+    <w:p>
+      <w:pPr>
+        <w:tabs>
+          <w:tab w:val="left" w:pos="916"/>
+          <w:tab w:val="left" w:pos="1832"/>
+          <w:tab w:val="left" w:pos="2748"/>
+          <w:tab w:val="left" w:pos="3664"/>
+          <w:tab w:val="left" w:pos="4580"/>
+          <w:tab w:val="left" w:pos="5496"/>
+          <w:tab w:val="left" w:pos="6412"/>
+          <w:tab w:val="left" w:pos="7328"/>
+          <w:tab w:val="left" w:pos="8244"/>
+          <w:tab w:val="left" w:pos="9160"/>
+          <w:tab w:val="left" w:pos="10076"/>
+          <w:tab w:val="left" w:pos="10992"/>
+          <w:tab w:val="left" w:pos="11908"/>
+          <w:tab w:val="left" w:pos="12824"/>
+          <w:tab w:val="left" w:pos="13740"/>
+          <w:tab w:val="left" w:pos="14656"/>
+        </w:tabs>
+        <w:rPr>
+          <w:rFonts w:ascii="Courier" w:hAnsi="Courier" w:cs="Courier"/>
+          <w:sz w:val="20"/>
+          <w:szCs w:val="20"/>
+        </w:rPr>
+      </w:pPr>
+      <w:proofErr w:type="spellStart"/>
+      <w:proofErr w:type="gramStart"/>
+      <w:r>
+        <w:rPr>
+          <w:rFonts w:ascii="Courier" w:hAnsi="Courier" w:cs="Courier"/>
+          <w:sz w:val="20"/>
+          <w:szCs w:val="20"/>
+        </w:rPr>
+        <w:t>fsblkcnt</w:t>
+      </w:r>
+      <w:proofErr w:type="gramEnd"/>
+      <w:r>
+        <w:rPr>
+          <w:rFonts w:ascii="Courier" w:hAnsi="Courier" w:cs="Courier"/>
+          <w:sz w:val="20"/>
+          <w:szCs w:val="20"/>
+        </w:rPr>
+        <w:t>_t</w:t>
+      </w:r>
+      <w:proofErr w:type="spellEnd"/>
+      <w:r>
+        <w:rPr>
+          <w:rFonts w:ascii="Courier" w:hAnsi="Courier" w:cs="Courier"/>
+          <w:sz w:val="20"/>
+          <w:szCs w:val="20"/>
+        </w:rPr>
+        <w:t xml:space="preserve">     </w:t>
+      </w:r>
+      <w:proofErr w:type="spellStart"/>
+      <w:r>
+        <w:rPr>
+          <w:rFonts w:ascii="Courier" w:hAnsi="Courier" w:cs="Courier"/>
+          <w:sz w:val="20"/>
+          <w:szCs w:val="20"/>
+        </w:rPr>
+        <w:t>f_blocks</w:t>
+      </w:r>
+      <w:proofErr w:type="spellEnd"/>
+      <w:r>
+        <w:rPr>
+          <w:rFonts w:ascii="Courier" w:hAnsi="Courier" w:cs="Courier"/>
+          <w:sz w:val="20"/>
+          <w:szCs w:val="20"/>
+        </w:rPr>
+        <w:t xml:space="preserve">;   /* size of </w:t>
+      </w:r>
+      <w:proofErr w:type="spellStart"/>
+      <w:r>
+        <w:rPr>
+          <w:rFonts w:ascii="Courier" w:hAnsi="Courier" w:cs="Courier"/>
+          <w:sz w:val="20"/>
+          <w:szCs w:val="20"/>
+        </w:rPr>
+        <w:t>fs</w:t>
+      </w:r>
+      <w:proofErr w:type="spellEnd"/>
+      <w:r>
+        <w:rPr>
+          <w:rFonts w:ascii="Courier" w:hAnsi="Courier" w:cs="Courier"/>
+          <w:sz w:val="20"/>
+          <w:szCs w:val="20"/>
+        </w:rPr>
+        <w:t xml:space="preserve"> in </w:t>
+      </w:r>
+      <w:proofErr w:type="spellStart"/>
+      <w:r>
+        <w:rPr>
+          <w:rFonts w:ascii="Courier" w:hAnsi="Courier" w:cs="Courier"/>
+          <w:sz w:val="20"/>
+          <w:szCs w:val="20"/>
+        </w:rPr>
+        <w:t>f_frsize</w:t>
+      </w:r>
+      <w:proofErr w:type="spellEnd"/>
+      <w:r>
+        <w:rPr>
+          <w:rFonts w:ascii="Courier" w:hAnsi="Courier" w:cs="Courier"/>
+          <w:sz w:val="20"/>
+          <w:szCs w:val="20"/>
+        </w:rPr>
+        <w:t xml:space="preserve"> units */     </w:t>
+      </w:r>
+      <w:proofErr w:type="spellStart"/>
+      <w:r>
+        <w:rPr>
+          <w:rFonts w:ascii="Courier" w:hAnsi="Courier" w:cs="Courier"/>
+          <w:sz w:val="20"/>
+          <w:szCs w:val="20"/>
+        </w:rPr>
+        <w:t>fsblkcnt_t</w:t>
+      </w:r>
+      <w:proofErr w:type="spellEnd"/>
+      <w:r>
+        <w:rPr>
+          <w:rFonts w:ascii="Courier" w:hAnsi="Courier" w:cs="Courier"/>
+          <w:sz w:val="20"/>
+          <w:szCs w:val="20"/>
+        </w:rPr>
+        <w:t xml:space="preserve">     </w:t>
+      </w:r>
+      <w:proofErr w:type="spellStart"/>
+      <w:r>
+        <w:rPr>
+          <w:rFonts w:ascii="Courier" w:hAnsi="Courier" w:cs="Courier"/>
+          <w:sz w:val="20"/>
+          <w:szCs w:val="20"/>
+        </w:rPr>
+        <w:t>f_bfree</w:t>
+      </w:r>
+      <w:proofErr w:type="spellEnd"/>
+      <w:r>
+        <w:rPr>
+          <w:rFonts w:ascii="Courier" w:hAnsi="Courier" w:cs="Courier"/>
+          <w:sz w:val="20"/>
+          <w:szCs w:val="20"/>
+        </w:rPr>
+        <w:t xml:space="preserve">;    /* # free blocks */     </w:t>
+      </w:r>
+    </w:p>
+    <w:p>
+      <w:pPr>
+        <w:tabs>
+          <w:tab w:val="left" w:pos="916"/>
+          <w:tab w:val="left" w:pos="1832"/>
+          <w:tab w:val="left" w:pos="2748"/>
+          <w:tab w:val="left" w:pos="3664"/>
+          <w:tab w:val="left" w:pos="4580"/>
+          <w:tab w:val="left" w:pos="5496"/>
+          <w:tab w:val="left" w:pos="6412"/>
+          <w:tab w:val="left" w:pos="7328"/>
+          <w:tab w:val="left" w:pos="8244"/>
+          <w:tab w:val="left" w:pos="9160"/>
+          <w:tab w:val="left" w:pos="10076"/>
+          <w:tab w:val="left" w:pos="10992"/>
+          <w:tab w:val="left" w:pos="11908"/>
+          <w:tab w:val="left" w:pos="12824"/>
+          <w:tab w:val="left" w:pos="13740"/>
+          <w:tab w:val="left" w:pos="14656"/>
+        </w:tabs>
+        <w:rPr>
+          <w:rFonts w:ascii="Courier" w:hAnsi="Courier" w:cs="Courier"/>
+          <w:sz w:val="20"/>
+          <w:szCs w:val="20"/>
+        </w:rPr>
+      </w:pPr>
+      <w:proofErr w:type="spellStart"/>
+      <w:proofErr w:type="gramStart"/>
+      <w:r>
+        <w:rPr>
+          <w:rFonts w:ascii="Courier" w:hAnsi="Courier" w:cs="Courier"/>
+          <w:sz w:val="20"/>
+          <w:szCs w:val="20"/>
+        </w:rPr>
+        <w:t>fsblkcnt</w:t>
+      </w:r>
+      <w:proofErr w:type="gramEnd"/>
+      <w:r>
+        <w:rPr>
+          <w:rFonts w:ascii="Courier" w:hAnsi="Courier" w:cs="Courier"/>
+          <w:sz w:val="20"/>
+          <w:szCs w:val="20"/>
+        </w:rPr>
+        <w:t>_t</w:t>
+      </w:r>
+      <w:proofErr w:type="spellEnd"/>
+      <w:r>
+        <w:rPr>
+          <w:rFonts w:ascii="Courier" w:hAnsi="Courier" w:cs="Courier"/>
+          <w:sz w:val="20"/>
+          <w:szCs w:val="20"/>
+        </w:rPr>
+        <w:t xml:space="preserve">     </w:t>
+      </w:r>
+      <w:proofErr w:type="spellStart"/>
+      <w:r>
+        <w:rPr>
+          <w:rFonts w:ascii="Courier" w:hAnsi="Courier" w:cs="Courier"/>
+          <w:sz w:val="20"/>
+          <w:szCs w:val="20"/>
+        </w:rPr>
+        <w:t>f_bavail</w:t>
+      </w:r>
+      <w:proofErr w:type="spellEnd"/>
+      <w:r>
+        <w:rPr>
+          <w:rFonts w:ascii="Courier" w:hAnsi="Courier" w:cs="Courier"/>
+          <w:sz w:val="20"/>
+          <w:szCs w:val="20"/>
+        </w:rPr>
+        <w:t xml:space="preserve">;   /* # free blocks for unprivileged users */     </w:t>
+      </w:r>
+    </w:p>
+    <w:p>
+      <w:pPr>
+        <w:tabs>
+          <w:tab w:val="left" w:pos="916"/>
+          <w:tab w:val="left" w:pos="1832"/>
+          <w:tab w:val="left" w:pos="2748"/>
+          <w:tab w:val="left" w:pos="3664"/>
+          <w:tab w:val="left" w:pos="4580"/>
+          <w:tab w:val="left" w:pos="5496"/>
+          <w:tab w:val="left" w:pos="6412"/>
+          <w:tab w:val="left" w:pos="7328"/>
+          <w:tab w:val="left" w:pos="8244"/>
+          <w:tab w:val="left" w:pos="9160"/>
+          <w:tab w:val="left" w:pos="10076"/>
+          <w:tab w:val="left" w:pos="10992"/>
+          <w:tab w:val="left" w:pos="11908"/>
+          <w:tab w:val="left" w:pos="12824"/>
+          <w:tab w:val="left" w:pos="13740"/>
+          <w:tab w:val="left" w:pos="14656"/>
+        </w:tabs>
+        <w:rPr>
+          <w:rFonts w:ascii="Courier" w:hAnsi="Courier" w:cs="Courier"/>
+          <w:sz w:val="20"/>
+          <w:szCs w:val="20"/>
+        </w:rPr>
+      </w:pPr>
+      <w:proofErr w:type="spellStart"/>
+      <w:proofErr w:type="gramStart"/>
+      <w:r>
+        <w:rPr>
+          <w:rFonts w:ascii="Courier" w:hAnsi="Courier" w:cs="Courier"/>
+          <w:sz w:val="20"/>
+          <w:szCs w:val="20"/>
+        </w:rPr>
+        <w:t>fsfilcnt</w:t>
+      </w:r>
+      <w:proofErr w:type="gramEnd"/>
+      <w:r>
+        <w:rPr>
+          <w:rFonts w:ascii="Courier" w:hAnsi="Courier" w:cs="Courier"/>
+          <w:sz w:val="20"/>
+          <w:szCs w:val="20"/>
+        </w:rPr>
+        <w:t>_t</w:t>
+      </w:r>
+      <w:proofErr w:type="spellEnd"/>
+      <w:r>
+        <w:rPr>
+          <w:rFonts w:ascii="Courier" w:hAnsi="Courier" w:cs="Courier"/>
+          <w:sz w:val="20"/>
+          <w:szCs w:val="20"/>
+        </w:rPr>
+        <w:t xml:space="preserve">     </w:t>
+      </w:r>
+      <w:proofErr w:type="spellStart"/>
+      <w:r>
+        <w:rPr>
+          <w:rFonts w:ascii="Courier" w:hAnsi="Courier" w:cs="Courier"/>
+          <w:sz w:val="20"/>
+          <w:szCs w:val="20"/>
+        </w:rPr>
+        <w:t>f_files</w:t>
+      </w:r>
+      <w:proofErr w:type="spellEnd"/>
+      <w:r>
+        <w:rPr>
+          <w:rFonts w:ascii="Courier" w:hAnsi="Courier" w:cs="Courier"/>
+          <w:sz w:val="20"/>
+          <w:szCs w:val="20"/>
+        </w:rPr>
+        <w:t xml:space="preserve">;    /* # </w:t>
+      </w:r>
+      <w:proofErr w:type="spellStart"/>
+      <w:r>
+        <w:rPr>
+          <w:rFonts w:ascii="Courier" w:hAnsi="Courier" w:cs="Courier"/>
+          <w:sz w:val="20"/>
+          <w:szCs w:val="20"/>
+        </w:rPr>
+        <w:t>inodes</w:t>
+      </w:r>
+      <w:proofErr w:type="spellEnd"/>
+      <w:r>
+        <w:rPr>
+          <w:rFonts w:ascii="Courier" w:hAnsi="Courier" w:cs="Courier"/>
+          <w:sz w:val="20"/>
+          <w:szCs w:val="20"/>
+        </w:rPr>
+        <w:t xml:space="preserve"> */     </w:t>
+      </w:r>
+    </w:p>
+    <w:p>
+      <w:pPr>
+        <w:tabs>
+          <w:tab w:val="left" w:pos="916"/>
+          <w:tab w:val="left" w:pos="1832"/>
+          <w:tab w:val="left" w:pos="2748"/>
+          <w:tab w:val="left" w:pos="3664"/>
+          <w:tab w:val="left" w:pos="4580"/>
+          <w:tab w:val="left" w:pos="5496"/>
+          <w:tab w:val="left" w:pos="6412"/>
+          <w:tab w:val="left" w:pos="7328"/>
+          <w:tab w:val="left" w:pos="8244"/>
+          <w:tab w:val="left" w:pos="9160"/>
+          <w:tab w:val="left" w:pos="10076"/>
+          <w:tab w:val="left" w:pos="10992"/>
+          <w:tab w:val="left" w:pos="11908"/>
+          <w:tab w:val="left" w:pos="12824"/>
+          <w:tab w:val="left" w:pos="13740"/>
+          <w:tab w:val="left" w:pos="14656"/>
+        </w:tabs>
+        <w:rPr>
+          <w:rFonts w:ascii="Courier" w:hAnsi="Courier" w:cs="Courier"/>
+          <w:sz w:val="20"/>
+          <w:szCs w:val="20"/>
+        </w:rPr>
+      </w:pPr>
+      <w:proofErr w:type="spellStart"/>
+      <w:proofErr w:type="gramStart"/>
+      <w:r>
+        <w:rPr>
+          <w:rFonts w:ascii="Courier" w:hAnsi="Courier" w:cs="Courier"/>
+          <w:sz w:val="20"/>
+          <w:szCs w:val="20"/>
+        </w:rPr>
+        <w:t>fsfilcnt</w:t>
+      </w:r>
+      <w:proofErr w:type="gramEnd"/>
+      <w:r>
+        <w:rPr>
+          <w:rFonts w:ascii="Courier" w:hAnsi="Courier" w:cs="Courier"/>
+          <w:sz w:val="20"/>
+          <w:szCs w:val="20"/>
+        </w:rPr>
+        <w:t>_t</w:t>
+      </w:r>
+      <w:proofErr w:type="spellEnd"/>
+      <w:r>
+        <w:rPr>
+          <w:rFonts w:ascii="Courier" w:hAnsi="Courier" w:cs="Courier"/>
+          <w:sz w:val="20"/>
+          <w:szCs w:val="20"/>
+        </w:rPr>
+        <w:t xml:space="preserve">     </w:t>
+      </w:r>
+      <w:proofErr w:type="spellStart"/>
+      <w:r>
+        <w:rPr>
+          <w:rFonts w:ascii="Courier" w:hAnsi="Courier" w:cs="Courier"/>
+          <w:sz w:val="20"/>
+          <w:szCs w:val="20"/>
+        </w:rPr>
+        <w:t>f_ffree</w:t>
+      </w:r>
+      <w:proofErr w:type="spellEnd"/>
+      <w:r>
+        <w:rPr>
+          <w:rFonts w:ascii="Courier" w:hAnsi="Courier" w:cs="Courier"/>
+          <w:sz w:val="20"/>
+          <w:szCs w:val="20"/>
+        </w:rPr>
+        <w:t xml:space="preserve">;    /* # free </w:t>
+      </w:r>
+      <w:proofErr w:type="spellStart"/>
+      <w:r>
+        <w:rPr>
+          <w:rFonts w:ascii="Courier" w:hAnsi="Courier" w:cs="Courier"/>
+          <w:sz w:val="20"/>
+          <w:szCs w:val="20"/>
+        </w:rPr>
+        <w:t>inodes</w:t>
+      </w:r>
+      <w:proofErr w:type="spellEnd"/>
+      <w:r>
+        <w:rPr>
+          <w:rFonts w:ascii="Courier" w:hAnsi="Courier" w:cs="Courier"/>
+          <w:sz w:val="20"/>
+          <w:szCs w:val="20"/>
+        </w:rPr>
+        <w:t xml:space="preserve"> */     </w:t>
+      </w:r>
+    </w:p>
+    <w:p>
+      <w:pPr>
+        <w:tabs>
+          <w:tab w:val="left" w:pos="916"/>
+          <w:tab w:val="left" w:pos="1832"/>
+          <w:tab w:val="left" w:pos="2748"/>
+          <w:tab w:val="left" w:pos="3664"/>
+          <w:tab w:val="left" w:pos="4580"/>
+          <w:tab w:val="left" w:pos="5496"/>
+          <w:tab w:val="left" w:pos="6412"/>
+          <w:tab w:val="left" w:pos="7328"/>
+          <w:tab w:val="left" w:pos="8244"/>
+          <w:tab w:val="left" w:pos="9160"/>
+          <w:tab w:val="left" w:pos="10076"/>
+          <w:tab w:val="left" w:pos="10992"/>
+          <w:tab w:val="left" w:pos="11908"/>
+          <w:tab w:val="left" w:pos="12824"/>
+          <w:tab w:val="left" w:pos="13740"/>
+          <w:tab w:val="left" w:pos="14656"/>
+        </w:tabs>
+        <w:rPr>
+          <w:rFonts w:ascii="Courier" w:hAnsi="Courier" w:cs="Courier"/>
+          <w:sz w:val="20"/>
+          <w:szCs w:val="20"/>
+        </w:rPr>
+      </w:pPr>
+      <w:proofErr w:type="spellStart"/>
+      <w:proofErr w:type="gramStart"/>
+      <w:r>
+        <w:rPr>
+          <w:rFonts w:ascii="Courier" w:hAnsi="Courier" w:cs="Courier"/>
+          <w:sz w:val="20"/>
+          <w:szCs w:val="20"/>
+        </w:rPr>
+        <w:t>fsfilcnt</w:t>
+      </w:r>
+      <w:proofErr w:type="gramEnd"/>
+      <w:r>
+        <w:rPr>
+          <w:rFonts w:ascii="Courier" w:hAnsi="Courier" w:cs="Courier"/>
+          <w:sz w:val="20"/>
+          <w:szCs w:val="20"/>
+        </w:rPr>
+        <w:t>_t</w:t>
+      </w:r>
+      <w:proofErr w:type="spellEnd"/>
+      <w:r>
+        <w:rPr>
+          <w:rFonts w:ascii="Courier" w:hAnsi="Courier" w:cs="Courier"/>
+          <w:sz w:val="20"/>
+          <w:szCs w:val="20"/>
+        </w:rPr>
+        <w:t xml:space="preserve">     </w:t>
+      </w:r>
+      <w:proofErr w:type="spellStart"/>
+      <w:r>
+        <w:rPr>
+          <w:rFonts w:ascii="Courier" w:hAnsi="Courier" w:cs="Courier"/>
+          <w:sz w:val="20"/>
+          <w:szCs w:val="20"/>
+        </w:rPr>
+        <w:t>f_favail</w:t>
+      </w:r>
+      <w:proofErr w:type="spellEnd"/>
+      <w:r>
+        <w:rPr>
+          <w:rFonts w:ascii="Courier" w:hAnsi="Courier" w:cs="Courier"/>
+          <w:sz w:val="20"/>
+          <w:szCs w:val="20"/>
+        </w:rPr>
+        <w:t xml:space="preserve">;   /* # free </w:t>
+      </w:r>
+      <w:proofErr w:type="spellStart"/>
+      <w:r>
+        <w:rPr>
+          <w:rFonts w:ascii="Courier" w:hAnsi="Courier" w:cs="Courier"/>
+          <w:sz w:val="20"/>
+          <w:szCs w:val="20"/>
+        </w:rPr>
+        <w:t>inodes</w:t>
+      </w:r>
+      <w:proofErr w:type="spellEnd"/>
+      <w:r>
+        <w:rPr>
+          <w:rFonts w:ascii="Courier" w:hAnsi="Courier" w:cs="Courier"/>
+          <w:sz w:val="20"/>
+          <w:szCs w:val="20"/>
+        </w:rPr>
+        <w:t xml:space="preserve"> for unprivileged users */     unsigned long  </w:t>
+      </w:r>
+      <w:proofErr w:type="spellStart"/>
+      <w:r>
+        <w:rPr>
+          <w:rFonts w:ascii="Courier" w:hAnsi="Courier" w:cs="Courier"/>
+          <w:sz w:val="20"/>
+          <w:szCs w:val="20"/>
+        </w:rPr>
+        <w:t>f_fsid</w:t>
+      </w:r>
+      <w:proofErr w:type="spellEnd"/>
+      <w:r>
+        <w:rPr>
+          <w:rFonts w:ascii="Courier" w:hAnsi="Courier" w:cs="Courier"/>
+          <w:sz w:val="20"/>
+          <w:szCs w:val="20"/>
+        </w:rPr>
+        <w:t xml:space="preserve">;     /* file system ID */     </w:t>
+      </w:r>
+    </w:p>
+    <w:p>
+      <w:pPr>
+        <w:tabs>
+          <w:tab w:val="left" w:pos="916"/>
+          <w:tab w:val="left" w:pos="1832"/>
+          <w:tab w:val="left" w:pos="2748"/>
+          <w:tab w:val="left" w:pos="3664"/>
+          <w:tab w:val="left" w:pos="4580"/>
+          <w:tab w:val="left" w:pos="5496"/>
+          <w:tab w:val="left" w:pos="6412"/>
+          <w:tab w:val="left" w:pos="7328"/>
+          <w:tab w:val="left" w:pos="8244"/>
+          <w:tab w:val="left" w:pos="9160"/>
+          <w:tab w:val="left" w:pos="10076"/>
+          <w:tab w:val="left" w:pos="10992"/>
+          <w:tab w:val="left" w:pos="11908"/>
+          <w:tab w:val="left" w:pos="12824"/>
+          <w:tab w:val="left" w:pos="13740"/>
+          <w:tab w:val="left" w:pos="14656"/>
+        </w:tabs>
+        <w:rPr>
+          <w:rFonts w:ascii="Courier" w:hAnsi="Courier" w:cs="Courier"/>
+          <w:sz w:val="20"/>
+          <w:szCs w:val="20"/>
+        </w:rPr>
+      </w:pPr>
+      <w:proofErr w:type="gramStart"/>
+      <w:r>
+        <w:rPr>
+          <w:rFonts w:ascii="Courier" w:hAnsi="Courier" w:cs="Courier"/>
+          <w:sz w:val="20"/>
+          <w:szCs w:val="20"/>
+        </w:rPr>
+        <w:t>unsigned</w:t>
+      </w:r>
+      <w:proofErr w:type="gramEnd"/>
+      <w:r>
+        <w:rPr>
+          <w:rFonts w:ascii="Courier" w:hAnsi="Courier" w:cs="Courier"/>
+          <w:sz w:val="20"/>
+          <w:szCs w:val="20"/>
+        </w:rPr>
+        <w:t xml:space="preserve"> long  </w:t>
+      </w:r>
+      <w:proofErr w:type="spellStart"/>
+      <w:r>
+        <w:rPr>
+          <w:rFonts w:ascii="Courier" w:hAnsi="Courier" w:cs="Courier"/>
+          <w:sz w:val="20"/>
+          <w:szCs w:val="20"/>
+        </w:rPr>
+        <w:t>f_flag</w:t>
+      </w:r>
+      <w:proofErr w:type="spellEnd"/>
+      <w:r>
+        <w:rPr>
+          <w:rFonts w:ascii="Courier" w:hAnsi="Courier" w:cs="Courier"/>
+          <w:sz w:val="20"/>
+          <w:szCs w:val="20"/>
+        </w:rPr>
+        <w:t xml:space="preserve">;     /* mount flags */     </w:t>
+      </w:r>
+    </w:p>
+    <w:p>
+      <w:pPr>
+        <w:tabs>
+          <w:tab w:val="left" w:pos="916"/>
+          <w:tab w:val="left" w:pos="1832"/>
+          <w:tab w:val="left" w:pos="2748"/>
+          <w:tab w:val="left" w:pos="3664"/>
+          <w:tab w:val="left" w:pos="4580"/>
+          <w:tab w:val="left" w:pos="5496"/>
+          <w:tab w:val="left" w:pos="6412"/>
+          <w:tab w:val="left" w:pos="7328"/>
+          <w:tab w:val="left" w:pos="8244"/>
+          <w:tab w:val="left" w:pos="9160"/>
+          <w:tab w:val="left" w:pos="10076"/>
+          <w:tab w:val="left" w:pos="10992"/>
+          <w:tab w:val="left" w:pos="11908"/>
+          <w:tab w:val="left" w:pos="12824"/>
+          <w:tab w:val="left" w:pos="13740"/>
+          <w:tab w:val="left" w:pos="14656"/>
+        </w:tabs>
+        <w:rPr>
+          <w:rFonts w:ascii="Courier" w:hAnsi="Courier" w:cs="Courier"/>
+          <w:sz w:val="20"/>
+          <w:szCs w:val="20"/>
+        </w:rPr>
+      </w:pPr>
+      <w:proofErr w:type="gramStart"/>
+      <w:r>
+        <w:rPr>
+          <w:rFonts w:ascii="Courier" w:hAnsi="Courier" w:cs="Courier"/>
+          <w:sz w:val="20"/>
+          <w:szCs w:val="20"/>
+        </w:rPr>
+        <w:t>unsigned</w:t>
+      </w:r>
+      <w:proofErr w:type="gramEnd"/>
+      <w:r>
+        <w:rPr>
+          <w:rFonts w:ascii="Courier" w:hAnsi="Courier" w:cs="Courier"/>
+          <w:sz w:val="20"/>
+          <w:szCs w:val="20"/>
+        </w:rPr>
+        <w:t xml:space="preserve"> long  </w:t>
+      </w:r>
+      <w:proofErr w:type="spellStart"/>
+      <w:r>
+        <w:rPr>
+          <w:rFonts w:ascii="Courier" w:hAnsi="Courier" w:cs="Courier"/>
+          <w:sz w:val="20"/>
+          <w:szCs w:val="20"/>
+        </w:rPr>
+        <w:t>f_namemax</w:t>
+      </w:r>
+      <w:proofErr w:type="spellEnd"/>
+      <w:r>
+        <w:rPr>
+          <w:rFonts w:ascii="Courier" w:hAnsi="Courier" w:cs="Courier"/>
+          <w:sz w:val="20"/>
+          <w:szCs w:val="20"/>
+        </w:rPr>
+        <w:t>;  /* maximum filename length */ };</w:t>
+      </w:r>
+    </w:p>
+    <w:p>
+      <w:pPr>
+        <w:tabs>
+          <w:tab w:val="left" w:pos="916"/>
+          <w:tab w:val="left" w:pos="1832"/>
+          <w:tab w:val="left" w:pos="2748"/>
+          <w:tab w:val="left" w:pos="3664"/>
+          <w:tab w:val="left" w:pos="4580"/>
+          <w:tab w:val="left" w:pos="5496"/>
+          <w:tab w:val="left" w:pos="6412"/>
+          <w:tab w:val="left" w:pos="7328"/>
+          <w:tab w:val="left" w:pos="8244"/>
+          <w:tab w:val="left" w:pos="9160"/>
+          <w:tab w:val="left" w:pos="10076"/>
+          <w:tab w:val="left" w:pos="10992"/>
+          <w:tab w:val="left" w:pos="11908"/>
+          <w:tab w:val="left" w:pos="12824"/>
+          <w:tab w:val="left" w:pos="13740"/>
+          <w:tab w:val="left" w:pos="14656"/>
+        </w:tabs>
+        <w:rPr>
+          <w:rFonts w:ascii="Courier" w:hAnsi="Courier" w:cs="Courier"/>
+          <w:sz w:val="20"/>
+          <w:szCs w:val="20"/>
+        </w:rPr>
+      </w:pPr>
+    </w:p>
+    <w:p>
+      <w:pPr>
+        <w:tabs>
+          <w:tab w:val="left" w:pos="916"/>
+          <w:tab w:val="left" w:pos="1832"/>
+          <w:tab w:val="left" w:pos="2748"/>
+          <w:tab w:val="left" w:pos="3664"/>
+          <w:tab w:val="left" w:pos="4580"/>
+          <w:tab w:val="left" w:pos="5496"/>
+          <w:tab w:val="left" w:pos="6412"/>
+          <w:tab w:val="left" w:pos="7328"/>
+          <w:tab w:val="left" w:pos="8244"/>
+          <w:tab w:val="left" w:pos="9160"/>
+          <w:tab w:val="left" w:pos="10076"/>
+          <w:tab w:val="left" w:pos="10992"/>
+          <w:tab w:val="left" w:pos="11908"/>
+          <w:tab w:val="left" w:pos="12824"/>
+          <w:tab w:val="left" w:pos="13740"/>
+          <w:tab w:val="left" w:pos="14656"/>
+        </w:tabs>
+        <w:rPr>
+          <w:rFonts w:ascii="Courier" w:hAnsi="Courier" w:cs="Courier"/>
+          <w:sz w:val="20"/>
+          <w:szCs w:val="20"/>
+        </w:rPr>
+      </w:pPr>
+      <w:proofErr w:type="spellStart"/>
+      <w:proofErr w:type="gramStart"/>
+      <w:r>
+        <w:rPr>
+          <w:rFonts w:ascii="Courier" w:hAnsi="Courier" w:cs="Courier"/>
+          <w:sz w:val="20"/>
+          <w:szCs w:val="20"/>
+        </w:rPr>
+        <w:t>fs</w:t>
+      </w:r>
+      <w:proofErr w:type="spellEnd"/>
+      <w:proofErr w:type="gramEnd"/>
+      <w:r>
+        <w:rPr>
+          <w:rFonts w:ascii="Courier" w:hAnsi="Courier" w:cs="Courier"/>
+          <w:sz w:val="20"/>
+          <w:szCs w:val="20"/>
+        </w:rPr>
+        <w:t xml:space="preserve"> block size is probably just made up as is fragment size, size of units, </w:t>
+      </w:r>
+      <w:proofErr w:type="spellStart"/>
+      <w:r>
+        <w:rPr>
+          <w:rFonts w:ascii="Courier" w:hAnsi="Courier" w:cs="Courier"/>
+          <w:sz w:val="20"/>
+          <w:szCs w:val="20"/>
+        </w:rPr>
+        <w:t>fsid</w:t>
+      </w:r>
+      <w:proofErr w:type="spellEnd"/>
+      <w:r>
+        <w:rPr>
+          <w:rFonts w:ascii="Courier" w:hAnsi="Courier" w:cs="Courier"/>
+          <w:sz w:val="20"/>
+          <w:szCs w:val="20"/>
+        </w:rPr>
+        <w:t xml:space="preserve"> – although you could be creative here if you wanted, </w:t>
+      </w:r>
+      <w:proofErr w:type="spellStart"/>
+      <w:r>
+        <w:rPr>
+          <w:rFonts w:ascii="Courier" w:hAnsi="Courier" w:cs="Courier"/>
+          <w:sz w:val="20"/>
+          <w:szCs w:val="20"/>
+        </w:rPr>
+        <w:t>moutn</w:t>
+      </w:r>
+      <w:proofErr w:type="spellEnd"/>
+      <w:r>
+        <w:rPr>
+          <w:rFonts w:ascii="Courier" w:hAnsi="Courier" w:cs="Courier"/>
+          <w:sz w:val="20"/>
+          <w:szCs w:val="20"/>
+        </w:rPr>
+        <w:t xml:space="preserve"> flags, could be creative and max filename length is whatever your metadata file system allows – you could get that from </w:t>
+      </w:r>
+      <w:proofErr w:type="spellStart"/>
+      <w:r>
+        <w:rPr>
+          <w:rFonts w:ascii="Courier" w:hAnsi="Courier" w:cs="Courier"/>
+          <w:sz w:val="20"/>
+          <w:szCs w:val="20"/>
+        </w:rPr>
+        <w:t>statvfs</w:t>
+      </w:r>
+      <w:proofErr w:type="spellEnd"/>
+      <w:r>
+        <w:rPr>
+          <w:rFonts w:ascii="Courier" w:hAnsi="Courier" w:cs="Courier"/>
+          <w:sz w:val="20"/>
+          <w:szCs w:val="20"/>
+        </w:rPr>
         <w:t>.</w:t>
       </w:r>
+    </w:p>
+    <w:p>
+      <w:pPr>
+        <w:tabs>
+          <w:tab w:val="left" w:pos="916"/>
+          <w:tab w:val="left" w:pos="1832"/>
+          <w:tab w:val="left" w:pos="2748"/>
+          <w:tab w:val="left" w:pos="3664"/>
+          <w:tab w:val="left" w:pos="4580"/>
+          <w:tab w:val="left" w:pos="5496"/>
+          <w:tab w:val="left" w:pos="6412"/>
+          <w:tab w:val="left" w:pos="7328"/>
+          <w:tab w:val="left" w:pos="8244"/>
+          <w:tab w:val="left" w:pos="9160"/>
+          <w:tab w:val="left" w:pos="10076"/>
+          <w:tab w:val="left" w:pos="10992"/>
+          <w:tab w:val="left" w:pos="11908"/>
+          <w:tab w:val="left" w:pos="12824"/>
+          <w:tab w:val="left" w:pos="13740"/>
+          <w:tab w:val="left" w:pos="14656"/>
+        </w:tabs>
+        <w:rPr>
+          <w:rFonts w:ascii="Courier" w:hAnsi="Courier" w:cs="Courier"/>
+          <w:sz w:val="20"/>
+          <w:szCs w:val="20"/>
+        </w:rPr>
+      </w:pPr>
+      <w:r>
+        <w:rPr>
+          <w:rFonts w:ascii="Courier" w:hAnsi="Courier" w:cs="Courier"/>
+          <w:sz w:val="20"/>
+          <w:szCs w:val="20"/>
+        </w:rPr>
+        <w:t xml:space="preserve">Mostly you need to use the namespace info file to provide free space and </w:t>
+      </w:r>
+      <w:proofErr w:type="spellStart"/>
+      <w:r>
+        <w:rPr>
+          <w:rFonts w:ascii="Courier" w:hAnsi="Courier" w:cs="Courier"/>
+          <w:sz w:val="20"/>
+          <w:szCs w:val="20"/>
+        </w:rPr>
+        <w:t>inodes</w:t>
+      </w:r>
+      <w:proofErr w:type="spellEnd"/>
+      <w:r>
+        <w:rPr>
+          <w:rFonts w:ascii="Courier" w:hAnsi="Courier" w:cs="Courier"/>
+          <w:sz w:val="20"/>
+          <w:szCs w:val="20"/>
+        </w:rPr>
+        <w:t xml:space="preserve"> for quota use.  </w:t>
+      </w:r>
+      <w:bookmarkStart w:id="0" w:name="_GoBack"/>
+      <w:bookmarkEnd w:id="0"/>
+    </w:p>
+    <w:p>
+      <w:pPr>
+        <w:widowControl w:val="0"/>
+        <w:autoSpaceDE w:val="0"/>
+        <w:autoSpaceDN w:val="0"/>
+        <w:adjustRightInd w:val="0"/>
+        <w:rPr>
+          <w:rFonts w:ascii="Calibri" w:hAnsi="Calibri" w:cs="Calibri"/>
+        </w:rPr>
+      </w:pPr>
     </w:p>
     <w:p/>
     <w:sectPr>
@@ -364,7 +1664,7 @@
         <w:rFonts w:ascii="Symbol" w:hAnsi="Symbol" w:hint="default"/>
       </w:rPr>
     </w:lvl>
-    <w:lvl w:ilvl="1" w:tplc="04090003" w:tentative="1">
+    <w:lvl w:ilvl="1" w:tplc="04090003">
       <w:start w:val="1"/>
       <w:numFmt w:val="bullet"/>
       <w:lvlText w:val="o"/>
@@ -661,6 +1961,53 @@
       <w:contextualSpacing/>
     </w:pPr>
   </w:style>
+  <w:style w:type="paragraph" w:styleId="HTMLPreformatted">
+    <w:name w:val="HTML Preformatted"/>
+    <w:basedOn w:val="Normal"/>
+    <w:link w:val="HTMLPreformattedChar"/>
+    <w:uiPriority w:val="99"/>
+    <w:semiHidden/>
+    <w:unhideWhenUsed/>
+    <w:rsid w:val="00850218"/>
+    <w:pPr>
+      <w:tabs>
+        <w:tab w:val="left" w:pos="916"/>
+        <w:tab w:val="left" w:pos="1832"/>
+        <w:tab w:val="left" w:pos="2748"/>
+        <w:tab w:val="left" w:pos="3664"/>
+        <w:tab w:val="left" w:pos="4580"/>
+        <w:tab w:val="left" w:pos="5496"/>
+        <w:tab w:val="left" w:pos="6412"/>
+        <w:tab w:val="left" w:pos="7328"/>
+        <w:tab w:val="left" w:pos="8244"/>
+        <w:tab w:val="left" w:pos="9160"/>
+        <w:tab w:val="left" w:pos="10076"/>
+        <w:tab w:val="left" w:pos="10992"/>
+        <w:tab w:val="left" w:pos="11908"/>
+        <w:tab w:val="left" w:pos="12824"/>
+        <w:tab w:val="left" w:pos="13740"/>
+        <w:tab w:val="left" w:pos="14656"/>
+      </w:tabs>
+    </w:pPr>
+    <w:rPr>
+      <w:rFonts w:ascii="Courier" w:hAnsi="Courier" w:cs="Courier"/>
+      <w:sz w:val="20"/>
+      <w:szCs w:val="20"/>
+    </w:rPr>
+  </w:style>
+  <w:style w:type="character" w:customStyle="1" w:styleId="HTMLPreformattedChar">
+    <w:name w:val="HTML Preformatted Char"/>
+    <w:basedOn w:val="DefaultParagraphFont"/>
+    <w:link w:val="HTMLPreformatted"/>
+    <w:uiPriority w:val="99"/>
+    <w:semiHidden/>
+    <w:rsid w:val="00850218"/>
+    <w:rPr>
+      <w:rFonts w:ascii="Courier" w:hAnsi="Courier" w:cs="Courier"/>
+      <w:sz w:val="20"/>
+      <w:szCs w:val="20"/>
+    </w:rPr>
+  </w:style>
 </w:styles>
 </file>
 
@@ -857,6 +2204,53 @@
       <w:ind w:left="720"/>
       <w:contextualSpacing/>
     </w:pPr>
+  </w:style>
+  <w:style w:type="paragraph" w:styleId="HTMLPreformatted">
+    <w:name w:val="HTML Preformatted"/>
+    <w:basedOn w:val="Normal"/>
+    <w:link w:val="HTMLPreformattedChar"/>
+    <w:uiPriority w:val="99"/>
+    <w:semiHidden/>
+    <w:unhideWhenUsed/>
+    <w:rsid w:val="00850218"/>
+    <w:pPr>
+      <w:tabs>
+        <w:tab w:val="left" w:pos="916"/>
+        <w:tab w:val="left" w:pos="1832"/>
+        <w:tab w:val="left" w:pos="2748"/>
+        <w:tab w:val="left" w:pos="3664"/>
+        <w:tab w:val="left" w:pos="4580"/>
+        <w:tab w:val="left" w:pos="5496"/>
+        <w:tab w:val="left" w:pos="6412"/>
+        <w:tab w:val="left" w:pos="7328"/>
+        <w:tab w:val="left" w:pos="8244"/>
+        <w:tab w:val="left" w:pos="9160"/>
+        <w:tab w:val="left" w:pos="10076"/>
+        <w:tab w:val="left" w:pos="10992"/>
+        <w:tab w:val="left" w:pos="11908"/>
+        <w:tab w:val="left" w:pos="12824"/>
+        <w:tab w:val="left" w:pos="13740"/>
+        <w:tab w:val="left" w:pos="14656"/>
+      </w:tabs>
+    </w:pPr>
+    <w:rPr>
+      <w:rFonts w:ascii="Courier" w:hAnsi="Courier" w:cs="Courier"/>
+      <w:sz w:val="20"/>
+      <w:szCs w:val="20"/>
+    </w:rPr>
+  </w:style>
+  <w:style w:type="character" w:customStyle="1" w:styleId="HTMLPreformattedChar">
+    <w:name w:val="HTML Preformatted Char"/>
+    <w:basedOn w:val="DefaultParagraphFont"/>
+    <w:link w:val="HTMLPreformatted"/>
+    <w:uiPriority w:val="99"/>
+    <w:semiHidden/>
+    <w:rsid w:val="00850218"/>
+    <w:rPr>
+      <w:rFonts w:ascii="Courier" w:hAnsi="Courier" w:cs="Courier"/>
+      <w:sz w:val="20"/>
+      <w:szCs w:val="20"/>
+    </w:rPr>
   </w:style>
 </w:styles>
 </file>

</xml_diff>